<commit_message>
word file almost finished
</commit_message>
<xml_diff>
--- a/Game_Proposal_Template.docx
+++ b/Game_Proposal_Template.docx
@@ -167,36 +167,23 @@
     <w:p>
       <w:pPr>
         <w:spacing w:line="360" w:lineRule="auto"/>
-        <w:rPr>
-          <w:lang w:val="fr-FR"/>
-        </w:rPr>
       </w:pPr>
       <w:r>
         <w:rPr>
           <w:b/>
-          <w:lang w:val="fr-FR"/>
         </w:rPr>
         <w:t>Genre</w:t>
       </w:r>
       <w:r>
-        <w:rPr>
-          <w:lang w:val="fr-FR"/>
-        </w:rPr>
         <w:t xml:space="preserve">        </w:t>
       </w:r>
       <w:r>
-        <w:rPr>
-          <w:lang w:val="fr-FR"/>
-        </w:rPr>
         <w:t>Arcade/Platformer</w:t>
       </w:r>
     </w:p>
     <w:p>
       <w:pPr>
         <w:spacing w:line="360" w:lineRule="auto"/>
-        <w:rPr>
-          <w:lang w:val="fr-FR"/>
-        </w:rPr>
       </w:pPr>
     </w:p>
     <w:p>
@@ -620,6 +607,9 @@
       </w:r>
       <w:r>
         <w:t>: allows character to evade/dodge and cross traps faster</w:t>
+      </w:r>
+      <w:r>
+        <w:t>, can be used in the air and ground</w:t>
       </w:r>
     </w:p>
     <w:p>
@@ -907,19 +897,13 @@
     <w:p/>
     <w:p>
       <w:r>
-        <w:t xml:space="preserve">    ________________________________________________________________________________________</w:t>
-      </w:r>
-    </w:p>
-    <w:p/>
-    <w:p>
-      <w:r>
-        <w:t xml:space="preserve">    ________________________________________________________________________________________</w:t>
-      </w:r>
-    </w:p>
-    <w:p/>
-    <w:p>
-      <w:r>
-        <w:t xml:space="preserve">    ________________________________________________________________________________________</w:t>
+        <w:t xml:space="preserve">    </w:t>
+      </w:r>
+      <w:r>
+        <w:t xml:space="preserve">Jeremiah’s jungle is a game about a frog named Jeremiah trying to claim back his crown after losing it avoiding coconuts and obstacles along with platforming through the jungle to reclaim his spot as king. </w:t>
+      </w:r>
+      <w:r>
+        <w:t xml:space="preserve">The first level is a tutorial, letting the player familiarize themselves with the mechanics and movement, letting the player start on a stationary platform trying to navigate through moving and stationary platforms. After the first level, the player is rewarded with a dash ability they could use in the air and on the ground, the second level will allow the player to experiment with the new dash ability with smaller platforms, wider gaps and more obstacles to traverse through. The final level will be a boss fight for Jeremiah’s crown, with a mysterious animal dropping coconuts on Jeremiah, similar to Donkey Kong’s role in Donkey Kong. </w:t>
       </w:r>
     </w:p>
     <w:p/>

</xml_diff>

<commit_message>
Added my name and touched up the sentences a little bit
</commit_message>
<xml_diff>
--- a/Game_Proposal_Template.docx
+++ b/Game_Proposal_Template.docx
@@ -19,6 +19,9 @@
       </w:r>
       <w:r>
         <w:t>Andy Rivera, Joshua George Pangilinan, Samuel Gelinas, Aaron</w:t>
+      </w:r>
+      <w:r>
+        <w:t xml:space="preserve"> Hossain</w:t>
       </w:r>
     </w:p>
     <w:p/>
@@ -968,7 +971,33 @@
         <w:t xml:space="preserve">Jeremiah’s jungle is a game about a frog named Jeremiah trying to claim back his crown after losing it avoiding coconuts and obstacles along with platforming through the jungle to reclaim his spot as king. </w:t>
       </w:r>
       <w:r>
-        <w:t xml:space="preserve">The first level is a tutorial, letting the player familiarize themselves with the mechanics and movement, letting the player start on a stationary platform trying to navigate through moving and stationary platforms. After the first level, the player is rewarded with a dash ability they could use in the air and on the ground, the second level will allow the player to experiment with the new dash ability with smaller platforms, wider gaps and more obstacles to traverse through. The final level will be a boss fight for Jeremiah’s crown, with a mysterious animal dropping coconuts on Jeremiah, similar to Donkey Kong’s role in Donkey Kong. </w:t>
+        <w:t xml:space="preserve">The first level is a tutorial, letting the player familiarize themselves with the </w:t>
+      </w:r>
+      <w:r>
+        <w:t xml:space="preserve">game </w:t>
+      </w:r>
+      <w:r>
+        <w:t xml:space="preserve">mechanics and movement, letting the player start on a stationary platform trying to navigate through moving and stationary platforms. After the first level, the player is rewarded with a dash ability they could use in the air and on the ground, the second level will allow the player to experiment with the new dash ability with smaller platforms, wider gaps and more obstacles to traverse through. The final level will be a boss fight </w:t>
+      </w:r>
+      <w:r>
+        <w:t>to reclaim</w:t>
+      </w:r>
+      <w:r>
+        <w:t xml:space="preserve"> Jeremiah’s crown, with a mysterious animal </w:t>
+      </w:r>
+      <w:r>
+        <w:t xml:space="preserve">(TBD) </w:t>
+      </w:r>
+      <w:r>
+        <w:t xml:space="preserve">dropping coconuts on Jeremiah, </w:t>
+      </w:r>
+      <w:proofErr w:type="gramStart"/>
+      <w:r>
+        <w:t>similar to</w:t>
+      </w:r>
+      <w:proofErr w:type="gramEnd"/>
+      <w:r>
+        <w:t xml:space="preserve"> Donkey Kong’s role in Donkey Kong. </w:t>
       </w:r>
     </w:p>
     <w:p/>

</xml_diff>